<commit_message>
chore: added in wireframe/whiteboard images to the design document.
</commit_message>
<xml_diff>
--- a/Milestone1/CST-235-CLCProjectDesignReport.docx
+++ b/Milestone1/CST-235-CLCProjectDesignReport.docx
@@ -641,6 +641,13 @@
                       <w:i/>
                     </w:rPr>
                   </w:pPr>
+                  <w:r>
+                    <w:rPr>
+                      <w:rFonts w:ascii="Times New Roman" w:hAnsi="Times New Roman" w:cs="Times New Roman"/>
+                      <w:i/>
+                    </w:rPr>
+                    <w:t>Designed UI and mockup site pages</w:t>
+                  </w:r>
                 </w:p>
               </w:tc>
               <w:tc>
@@ -654,6 +661,13 @@
                       <w:i/>
                     </w:rPr>
                   </w:pPr>
+                  <w:r>
+                    <w:rPr>
+                      <w:rFonts w:ascii="Times New Roman" w:hAnsi="Times New Roman" w:cs="Times New Roman"/>
+                      <w:i/>
+                    </w:rPr>
+                    <w:t>Tim James</w:t>
+                  </w:r>
                 </w:p>
               </w:tc>
               <w:tc>
@@ -667,6 +681,13 @@
                       <w:i/>
                     </w:rPr>
                   </w:pPr>
+                  <w:r>
+                    <w:rPr>
+                      <w:rFonts w:ascii="Times New Roman" w:hAnsi="Times New Roman" w:cs="Times New Roman"/>
+                      <w:i/>
+                    </w:rPr>
+                    <w:t>3</w:t>
+                  </w:r>
                 </w:p>
               </w:tc>
               <w:tc>
@@ -680,6 +701,13 @@
                       <w:i/>
                     </w:rPr>
                   </w:pPr>
+                  <w:r>
+                    <w:rPr>
+                      <w:rFonts w:ascii="Times New Roman" w:hAnsi="Times New Roman" w:cs="Times New Roman"/>
+                      <w:i/>
+                    </w:rPr>
+                    <w:t>0</w:t>
+                  </w:r>
                 </w:p>
               </w:tc>
             </w:tr>
@@ -2478,6 +2506,8 @@
         </w:rPr>
         <w:t>ucket and deploy the application to an externally hosted site.</w:t>
       </w:r>
+      <w:bookmarkStart w:id="0" w:name="_GoBack"/>
+      <w:bookmarkEnd w:id="0"/>
     </w:p>
     <w:p>
       <w:pPr>
@@ -2786,14 +2816,114 @@
           <w:szCs w:val="28"/>
         </w:rPr>
       </w:pPr>
-      <w:r>
-        <w:rPr>
-          <w:rFonts w:ascii="Times New Roman" w:hAnsi="Times New Roman" w:cs="Times New Roman"/>
-          <w:b/>
-          <w:color w:val="000000" w:themeColor="text1"/>
-          <w:sz w:val="28"/>
-          <w:szCs w:val="28"/>
-        </w:rPr>
+    </w:p>
+    <w:p>
+      <w:pPr>
+        <w:rPr>
+          <w:rFonts w:ascii="Times New Roman" w:hAnsi="Times New Roman" w:cs="Times New Roman"/>
+          <w:b/>
+          <w:color w:val="000000" w:themeColor="text1"/>
+          <w:sz w:val="28"/>
+          <w:szCs w:val="28"/>
+        </w:rPr>
+      </w:pPr>
+    </w:p>
+    <w:p>
+      <w:pPr>
+        <w:rPr>
+          <w:rFonts w:ascii="Times New Roman" w:hAnsi="Times New Roman" w:cs="Times New Roman"/>
+          <w:b/>
+          <w:color w:val="000000" w:themeColor="text1"/>
+          <w:sz w:val="28"/>
+          <w:szCs w:val="28"/>
+        </w:rPr>
+      </w:pPr>
+    </w:p>
+    <w:p>
+      <w:pPr>
+        <w:rPr>
+          <w:rFonts w:ascii="Times New Roman" w:hAnsi="Times New Roman" w:cs="Times New Roman"/>
+          <w:b/>
+          <w:color w:val="000000" w:themeColor="text1"/>
+          <w:sz w:val="28"/>
+          <w:szCs w:val="28"/>
+        </w:rPr>
+      </w:pPr>
+    </w:p>
+    <w:p>
+      <w:pPr>
+        <w:rPr>
+          <w:rFonts w:ascii="Times New Roman" w:hAnsi="Times New Roman" w:cs="Times New Roman"/>
+          <w:b/>
+          <w:color w:val="000000" w:themeColor="text1"/>
+          <w:sz w:val="28"/>
+          <w:szCs w:val="28"/>
+        </w:rPr>
+      </w:pPr>
+    </w:p>
+    <w:p>
+      <w:pPr>
+        <w:rPr>
+          <w:rFonts w:ascii="Times New Roman" w:hAnsi="Times New Roman" w:cs="Times New Roman"/>
+          <w:b/>
+          <w:color w:val="000000" w:themeColor="text1"/>
+          <w:sz w:val="28"/>
+          <w:szCs w:val="28"/>
+        </w:rPr>
+      </w:pPr>
+    </w:p>
+    <w:p>
+      <w:pPr>
+        <w:rPr>
+          <w:rFonts w:ascii="Times New Roman" w:hAnsi="Times New Roman" w:cs="Times New Roman"/>
+          <w:b/>
+          <w:color w:val="000000" w:themeColor="text1"/>
+          <w:sz w:val="28"/>
+          <w:szCs w:val="28"/>
+        </w:rPr>
+      </w:pPr>
+    </w:p>
+    <w:p>
+      <w:pPr>
+        <w:rPr>
+          <w:rFonts w:ascii="Times New Roman" w:hAnsi="Times New Roman" w:cs="Times New Roman"/>
+          <w:b/>
+          <w:color w:val="000000" w:themeColor="text1"/>
+          <w:sz w:val="28"/>
+          <w:szCs w:val="28"/>
+        </w:rPr>
+      </w:pPr>
+    </w:p>
+    <w:p>
+      <w:pPr>
+        <w:rPr>
+          <w:rFonts w:ascii="Times New Roman" w:hAnsi="Times New Roman" w:cs="Times New Roman"/>
+          <w:b/>
+          <w:color w:val="000000" w:themeColor="text1"/>
+          <w:sz w:val="28"/>
+          <w:szCs w:val="28"/>
+        </w:rPr>
+      </w:pPr>
+    </w:p>
+    <w:p>
+      <w:pPr>
+        <w:rPr>
+          <w:rFonts w:ascii="Times New Roman" w:hAnsi="Times New Roman" w:cs="Times New Roman"/>
+          <w:b/>
+          <w:color w:val="000000" w:themeColor="text1"/>
+          <w:sz w:val="28"/>
+          <w:szCs w:val="28"/>
+        </w:rPr>
+      </w:pPr>
+      <w:r>
+        <w:rPr>
+          <w:rFonts w:ascii="Times New Roman" w:hAnsi="Times New Roman" w:cs="Times New Roman"/>
+          <w:b/>
+          <w:color w:val="000000" w:themeColor="text1"/>
+          <w:sz w:val="28"/>
+          <w:szCs w:val="28"/>
+        </w:rPr>
+        <w:lastRenderedPageBreak/>
         <w:t>ER Diagram:</w:t>
       </w:r>
     </w:p>
@@ -2809,7 +2939,6 @@
         <w:rPr>
           <w:noProof/>
         </w:rPr>
-        <w:lastRenderedPageBreak/>
         <w:drawing>
           <wp:inline distT="0" distB="0" distL="0" distR="0" wp14:anchorId="13DA3CCE" wp14:editId="04659A01">
             <wp:extent cx="5057775" cy="4848225"/>
@@ -2926,6 +3055,28 @@
           <w:szCs w:val="28"/>
         </w:rPr>
       </w:pPr>
+    </w:p>
+    <w:p>
+      <w:pPr>
+        <w:rPr>
+          <w:rFonts w:ascii="Times New Roman" w:hAnsi="Times New Roman" w:cs="Times New Roman"/>
+          <w:b/>
+          <w:color w:val="000000" w:themeColor="text1"/>
+          <w:sz w:val="28"/>
+          <w:szCs w:val="28"/>
+        </w:rPr>
+      </w:pPr>
+    </w:p>
+    <w:p>
+      <w:pPr>
+        <w:rPr>
+          <w:rFonts w:ascii="Times New Roman" w:hAnsi="Times New Roman" w:cs="Times New Roman"/>
+          <w:b/>
+          <w:color w:val="000000" w:themeColor="text1"/>
+          <w:sz w:val="28"/>
+          <w:szCs w:val="28"/>
+        </w:rPr>
+      </w:pPr>
       <w:r>
         <w:rPr>
           <w:rFonts w:ascii="Times New Roman" w:hAnsi="Times New Roman" w:cs="Times New Roman"/>
@@ -2949,7 +3100,6 @@
         <w:rPr>
           <w:noProof/>
         </w:rPr>
-        <w:lastRenderedPageBreak/>
         <w:drawing>
           <wp:inline distT="0" distB="0" distL="0" distR="0" wp14:anchorId="75872930" wp14:editId="2CFFCF9F">
             <wp:extent cx="9144000" cy="5012690"/>
@@ -3021,6 +3171,50 @@
           <w:szCs w:val="28"/>
         </w:rPr>
       </w:pPr>
+    </w:p>
+    <w:p>
+      <w:pPr>
+        <w:rPr>
+          <w:rFonts w:ascii="Times New Roman" w:hAnsi="Times New Roman" w:cs="Times New Roman"/>
+          <w:b/>
+          <w:color w:val="000000" w:themeColor="text1"/>
+          <w:sz w:val="28"/>
+          <w:szCs w:val="28"/>
+        </w:rPr>
+      </w:pPr>
+    </w:p>
+    <w:p>
+      <w:pPr>
+        <w:rPr>
+          <w:rFonts w:ascii="Times New Roman" w:hAnsi="Times New Roman" w:cs="Times New Roman"/>
+          <w:b/>
+          <w:color w:val="000000" w:themeColor="text1"/>
+          <w:sz w:val="28"/>
+          <w:szCs w:val="28"/>
+        </w:rPr>
+      </w:pPr>
+    </w:p>
+    <w:p>
+      <w:pPr>
+        <w:rPr>
+          <w:rFonts w:ascii="Times New Roman" w:hAnsi="Times New Roman" w:cs="Times New Roman"/>
+          <w:b/>
+          <w:color w:val="000000" w:themeColor="text1"/>
+          <w:sz w:val="28"/>
+          <w:szCs w:val="28"/>
+        </w:rPr>
+      </w:pPr>
+    </w:p>
+    <w:p>
+      <w:pPr>
+        <w:rPr>
+          <w:rFonts w:ascii="Times New Roman" w:hAnsi="Times New Roman" w:cs="Times New Roman"/>
+          <w:b/>
+          <w:color w:val="000000" w:themeColor="text1"/>
+          <w:sz w:val="28"/>
+          <w:szCs w:val="28"/>
+        </w:rPr>
+      </w:pPr>
       <w:r>
         <w:rPr>
           <w:rFonts w:ascii="Times New Roman" w:hAnsi="Times New Roman" w:cs="Times New Roman"/>
@@ -3036,103 +3230,125 @@
       <w:pPr>
         <w:rPr>
           <w:rFonts w:ascii="Times New Roman" w:hAnsi="Times New Roman" w:cs="Times New Roman"/>
-          <w:color w:val="2E74B5" w:themeColor="accent1" w:themeShade="BF"/>
-        </w:rPr>
-      </w:pPr>
-      <w:proofErr w:type="spellStart"/>
-      <w:r>
-        <w:rPr>
-          <w:rFonts w:ascii="Times New Roman" w:hAnsi="Times New Roman" w:cs="Times New Roman"/>
-          <w:i/>
-          <w:color w:val="2E74B5" w:themeColor="accent1" w:themeShade="BF"/>
-        </w:rPr>
-        <w:t>Inlcude</w:t>
-      </w:r>
-      <w:proofErr w:type="spellEnd"/>
-      <w:r>
-        <w:rPr>
-          <w:rFonts w:ascii="Times New Roman" w:hAnsi="Times New Roman" w:cs="Times New Roman"/>
-          <w:i/>
-          <w:color w:val="2E74B5" w:themeColor="accent1" w:themeShade="BF"/>
-        </w:rPr>
-        <w:t xml:space="preserve"> any wireframe drawings or white board concepts that were developed to support your application. If you have no supporting documentation</w:t>
-      </w:r>
-      <w:r>
-        <w:rPr>
-          <w:rFonts w:ascii="Times New Roman" w:hAnsi="Times New Roman" w:cs="Times New Roman"/>
-          <w:i/>
-          <w:color w:val="2E74B5" w:themeColor="accent1" w:themeShade="BF"/>
-        </w:rPr>
-        <w:t>,</w:t>
-      </w:r>
-      <w:r>
-        <w:rPr>
-          <w:rFonts w:ascii="Times New Roman" w:hAnsi="Times New Roman" w:cs="Times New Roman"/>
-          <w:i/>
-          <w:color w:val="2E74B5" w:themeColor="accent1" w:themeShade="BF"/>
-        </w:rPr>
-        <w:t xml:space="preserve"> please explain the rational</w:t>
-      </w:r>
-      <w:r>
-        <w:rPr>
-          <w:rFonts w:ascii="Times New Roman" w:hAnsi="Times New Roman" w:cs="Times New Roman"/>
-          <w:i/>
-          <w:color w:val="2E74B5" w:themeColor="accent1" w:themeShade="BF"/>
-        </w:rPr>
-        <w:t>e for</w:t>
-      </w:r>
-      <w:r>
-        <w:rPr>
-          <w:rFonts w:ascii="Times New Roman" w:hAnsi="Times New Roman" w:cs="Times New Roman"/>
-          <w:i/>
-          <w:color w:val="2E74B5" w:themeColor="accent1" w:themeShade="BF"/>
-        </w:rPr>
-        <w:t xml:space="preserve"> why you are </w:t>
-      </w:r>
-      <w:r>
-        <w:rPr>
-          <w:rFonts w:ascii="Times New Roman" w:hAnsi="Times New Roman" w:cs="Times New Roman"/>
-          <w:i/>
-          <w:color w:val="2E74B5" w:themeColor="accent1" w:themeShade="BF"/>
-        </w:rPr>
-        <w:t>leaving</w:t>
-      </w:r>
-      <w:r>
-        <w:rPr>
-          <w:rFonts w:ascii="Times New Roman" w:hAnsi="Times New Roman" w:cs="Times New Roman"/>
-          <w:i/>
-          <w:color w:val="2E74B5" w:themeColor="accent1" w:themeShade="BF"/>
-        </w:rPr>
-        <w:t xml:space="preserve"> this section as N/A.</w:t>
-      </w:r>
-    </w:p>
-    <w:p>
-      <w:pPr>
-        <w:rPr>
-          <w:rFonts w:ascii="Times New Roman" w:hAnsi="Times New Roman" w:cs="Times New Roman"/>
-          <w:color w:val="2E74B5" w:themeColor="accent1" w:themeShade="BF"/>
-        </w:rPr>
-      </w:pPr>
-    </w:p>
-    <w:p>
-      <w:pPr>
-        <w:rPr>
-          <w:rFonts w:ascii="Times New Roman" w:hAnsi="Times New Roman" w:cs="Times New Roman"/>
-          <w:b/>
-          <w:color w:val="000000" w:themeColor="text1"/>
-          <w:sz w:val="28"/>
-          <w:szCs w:val="28"/>
-        </w:rPr>
-      </w:pPr>
-      <w:r>
-        <w:rPr>
-          <w:rFonts w:ascii="Times New Roman" w:hAnsi="Times New Roman" w:cs="Times New Roman"/>
-          <w:b/>
-          <w:color w:val="000000" w:themeColor="text1"/>
-          <w:sz w:val="28"/>
-          <w:szCs w:val="28"/>
-        </w:rPr>
-        <w:lastRenderedPageBreak/>
+          <w:b/>
+          <w:color w:val="000000" w:themeColor="text1"/>
+          <w:sz w:val="28"/>
+          <w:szCs w:val="28"/>
+        </w:rPr>
+      </w:pPr>
+    </w:p>
+    <w:p>
+      <w:pPr>
+        <w:rPr>
+          <w:rFonts w:ascii="Times New Roman" w:hAnsi="Times New Roman" w:cs="Times New Roman"/>
+          <w:color w:val="2E74B5" w:themeColor="accent1" w:themeShade="BF"/>
+        </w:rPr>
+      </w:pPr>
+      <w:r>
+        <w:rPr>
+          <w:rFonts w:ascii="Times New Roman" w:hAnsi="Times New Roman" w:cs="Times New Roman"/>
+          <w:i/>
+          <w:noProof/>
+          <w:color w:val="2E74B5" w:themeColor="accent1" w:themeShade="BF"/>
+        </w:rPr>
+        <w:drawing>
+          <wp:inline distT="0" distB="0" distL="0" distR="0" wp14:anchorId="3047B670" wp14:editId="1D603B3D">
+            <wp:extent cx="9144000" cy="5143500"/>
+            <wp:effectExtent l="0" t="0" r="0" b="0"/>
+            <wp:docPr id="5" name="Picture 5"/>
+            <wp:cNvGraphicFramePr>
+              <a:graphicFrameLocks xmlns:a="http://schemas.openxmlformats.org/drawingml/2006/main" noChangeAspect="1"/>
+            </wp:cNvGraphicFramePr>
+            <a:graphic xmlns:a="http://schemas.openxmlformats.org/drawingml/2006/main">
+              <a:graphicData uri="http://schemas.openxmlformats.org/drawingml/2006/picture">
+                <pic:pic xmlns:pic="http://schemas.openxmlformats.org/drawingml/2006/picture">
+                  <pic:nvPicPr>
+                    <pic:cNvPr id="0" name="Picture 1"/>
+                    <pic:cNvPicPr>
+                      <a:picLocks noChangeAspect="1" noChangeArrowheads="1"/>
+                    </pic:cNvPicPr>
+                  </pic:nvPicPr>
+                  <pic:blipFill>
+                    <a:blip r:embed="rId13">
+                      <a:extLst>
+                        <a:ext uri="{28A0092B-C50C-407E-A947-70E740481C1C}">
+                          <a14:useLocalDpi xmlns:a14="http://schemas.microsoft.com/office/drawing/2010/main" val="0"/>
+                        </a:ext>
+                      </a:extLst>
+                    </a:blip>
+                    <a:srcRect/>
+                    <a:stretch>
+                      <a:fillRect/>
+                    </a:stretch>
+                  </pic:blipFill>
+                  <pic:spPr bwMode="auto">
+                    <a:xfrm>
+                      <a:off x="0" y="0"/>
+                      <a:ext cx="9144000" cy="5143500"/>
+                    </a:xfrm>
+                    <a:prstGeom prst="rect">
+                      <a:avLst/>
+                    </a:prstGeom>
+                    <a:noFill/>
+                    <a:ln>
+                      <a:noFill/>
+                    </a:ln>
+                  </pic:spPr>
+                </pic:pic>
+              </a:graphicData>
+            </a:graphic>
+          </wp:inline>
+        </w:drawing>
+      </w:r>
+    </w:p>
+    <w:p>
+      <w:pPr>
+        <w:rPr>
+          <w:rFonts w:ascii="Times New Roman" w:hAnsi="Times New Roman" w:cs="Times New Roman"/>
+          <w:color w:val="2E74B5" w:themeColor="accent1" w:themeShade="BF"/>
+        </w:rPr>
+      </w:pPr>
+    </w:p>
+    <w:p>
+      <w:pPr>
+        <w:rPr>
+          <w:rFonts w:ascii="Times New Roman" w:hAnsi="Times New Roman" w:cs="Times New Roman"/>
+          <w:b/>
+          <w:color w:val="000000" w:themeColor="text1"/>
+          <w:sz w:val="28"/>
+          <w:szCs w:val="28"/>
+        </w:rPr>
+      </w:pPr>
+    </w:p>
+    <w:p>
+      <w:pPr>
+        <w:rPr>
+          <w:rFonts w:ascii="Times New Roman" w:hAnsi="Times New Roman" w:cs="Times New Roman"/>
+          <w:b/>
+          <w:color w:val="000000" w:themeColor="text1"/>
+          <w:sz w:val="28"/>
+          <w:szCs w:val="28"/>
+        </w:rPr>
+      </w:pPr>
+    </w:p>
+    <w:p>
+      <w:pPr>
+        <w:rPr>
+          <w:rFonts w:ascii="Times New Roman" w:hAnsi="Times New Roman" w:cs="Times New Roman"/>
+          <w:b/>
+          <w:color w:val="000000" w:themeColor="text1"/>
+          <w:sz w:val="28"/>
+          <w:szCs w:val="28"/>
+        </w:rPr>
+      </w:pPr>
+      <w:r>
+        <w:rPr>
+          <w:rFonts w:ascii="Times New Roman" w:hAnsi="Times New Roman" w:cs="Times New Roman"/>
+          <w:b/>
+          <w:color w:val="000000" w:themeColor="text1"/>
+          <w:sz w:val="28"/>
+          <w:szCs w:val="28"/>
+        </w:rPr>
         <w:t>Class Diagrams:</w:t>
       </w:r>
     </w:p>
@@ -3165,7 +3381,7 @@
                     </pic:cNvPicPr>
                   </pic:nvPicPr>
                   <pic:blipFill>
-                    <a:blip r:embed="rId13">
+                    <a:blip r:embed="rId14">
                       <a:extLst>
                         <a:ext uri="{28A0092B-C50C-407E-A947-70E740481C1C}">
                           <a14:useLocalDpi xmlns:a14="http://schemas.microsoft.com/office/drawing/2010/main" val="0"/>
@@ -3196,8 +3412,6 @@
           </wp:inline>
         </w:drawing>
       </w:r>
-      <w:bookmarkStart w:id="0" w:name="_GoBack"/>
-      <w:bookmarkEnd w:id="0"/>
     </w:p>
     <w:p>
       <w:pPr>
@@ -3467,9 +3681,570 @@
         </w:rPr>
       </w:pPr>
     </w:p>
+    <w:p>
+      <w:pPr>
+        <w:rPr>
+          <w:rFonts w:ascii="Times New Roman" w:hAnsi="Times New Roman" w:cs="Times New Roman"/>
+          <w:i/>
+          <w:color w:val="2E74B5" w:themeColor="accent1" w:themeShade="BF"/>
+        </w:rPr>
+      </w:pPr>
+      <w:r>
+        <w:rPr>
+          <w:rFonts w:ascii="Times New Roman" w:hAnsi="Times New Roman" w:cs="Times New Roman"/>
+          <w:i/>
+          <w:noProof/>
+          <w:color w:val="2E74B5" w:themeColor="accent1" w:themeShade="BF"/>
+        </w:rPr>
+        <w:lastRenderedPageBreak/>
+        <w:drawing>
+          <wp:inline distT="0" distB="0" distL="0" distR="0" wp14:anchorId="2B1E8B80" wp14:editId="7AB06D4F">
+            <wp:extent cx="9144000" cy="5143500"/>
+            <wp:effectExtent l="0" t="0" r="0" b="0"/>
+            <wp:docPr id="6" name="Picture 6"/>
+            <wp:cNvGraphicFramePr>
+              <a:graphicFrameLocks xmlns:a="http://schemas.openxmlformats.org/drawingml/2006/main" noChangeAspect="1"/>
+            </wp:cNvGraphicFramePr>
+            <a:graphic xmlns:a="http://schemas.openxmlformats.org/drawingml/2006/main">
+              <a:graphicData uri="http://schemas.openxmlformats.org/drawingml/2006/picture">
+                <pic:pic xmlns:pic="http://schemas.openxmlformats.org/drawingml/2006/picture">
+                  <pic:nvPicPr>
+                    <pic:cNvPr id="0" name="Picture 2"/>
+                    <pic:cNvPicPr>
+                      <a:picLocks noChangeAspect="1" noChangeArrowheads="1"/>
+                    </pic:cNvPicPr>
+                  </pic:nvPicPr>
+                  <pic:blipFill>
+                    <a:blip r:embed="rId15">
+                      <a:extLst>
+                        <a:ext uri="{28A0092B-C50C-407E-A947-70E740481C1C}">
+                          <a14:useLocalDpi xmlns:a14="http://schemas.microsoft.com/office/drawing/2010/main" val="0"/>
+                        </a:ext>
+                      </a:extLst>
+                    </a:blip>
+                    <a:srcRect/>
+                    <a:stretch>
+                      <a:fillRect/>
+                    </a:stretch>
+                  </pic:blipFill>
+                  <pic:spPr bwMode="auto">
+                    <a:xfrm>
+                      <a:off x="0" y="0"/>
+                      <a:ext cx="9144000" cy="5143500"/>
+                    </a:xfrm>
+                    <a:prstGeom prst="rect">
+                      <a:avLst/>
+                    </a:prstGeom>
+                    <a:noFill/>
+                    <a:ln>
+                      <a:noFill/>
+                    </a:ln>
+                  </pic:spPr>
+                </pic:pic>
+              </a:graphicData>
+            </a:graphic>
+          </wp:inline>
+        </w:drawing>
+      </w:r>
+    </w:p>
+    <w:p>
+      <w:pPr>
+        <w:rPr>
+          <w:rFonts w:ascii="Times New Roman" w:hAnsi="Times New Roman" w:cs="Times New Roman"/>
+          <w:i/>
+          <w:color w:val="2E74B5" w:themeColor="accent1" w:themeShade="BF"/>
+        </w:rPr>
+      </w:pPr>
+      <w:r>
+        <w:rPr>
+          <w:rFonts w:ascii="Times New Roman" w:hAnsi="Times New Roman" w:cs="Times New Roman"/>
+          <w:i/>
+          <w:noProof/>
+          <w:color w:val="2E74B5" w:themeColor="accent1" w:themeShade="BF"/>
+        </w:rPr>
+        <w:lastRenderedPageBreak/>
+        <w:drawing>
+          <wp:inline distT="0" distB="0" distL="0" distR="0" wp14:anchorId="64D966E8" wp14:editId="795CDB9E">
+            <wp:extent cx="9144000" cy="5143500"/>
+            <wp:effectExtent l="0" t="0" r="0" b="0"/>
+            <wp:docPr id="7" name="Picture 7"/>
+            <wp:cNvGraphicFramePr>
+              <a:graphicFrameLocks xmlns:a="http://schemas.openxmlformats.org/drawingml/2006/main" noChangeAspect="1"/>
+            </wp:cNvGraphicFramePr>
+            <a:graphic xmlns:a="http://schemas.openxmlformats.org/drawingml/2006/main">
+              <a:graphicData uri="http://schemas.openxmlformats.org/drawingml/2006/picture">
+                <pic:pic xmlns:pic="http://schemas.openxmlformats.org/drawingml/2006/picture">
+                  <pic:nvPicPr>
+                    <pic:cNvPr id="0" name="Picture 3"/>
+                    <pic:cNvPicPr>
+                      <a:picLocks noChangeAspect="1" noChangeArrowheads="1"/>
+                    </pic:cNvPicPr>
+                  </pic:nvPicPr>
+                  <pic:blipFill>
+                    <a:blip r:embed="rId16">
+                      <a:extLst>
+                        <a:ext uri="{28A0092B-C50C-407E-A947-70E740481C1C}">
+                          <a14:useLocalDpi xmlns:a14="http://schemas.microsoft.com/office/drawing/2010/main" val="0"/>
+                        </a:ext>
+                      </a:extLst>
+                    </a:blip>
+                    <a:srcRect/>
+                    <a:stretch>
+                      <a:fillRect/>
+                    </a:stretch>
+                  </pic:blipFill>
+                  <pic:spPr bwMode="auto">
+                    <a:xfrm>
+                      <a:off x="0" y="0"/>
+                      <a:ext cx="9144000" cy="5143500"/>
+                    </a:xfrm>
+                    <a:prstGeom prst="rect">
+                      <a:avLst/>
+                    </a:prstGeom>
+                    <a:noFill/>
+                    <a:ln>
+                      <a:noFill/>
+                    </a:ln>
+                  </pic:spPr>
+                </pic:pic>
+              </a:graphicData>
+            </a:graphic>
+          </wp:inline>
+        </w:drawing>
+      </w:r>
+    </w:p>
+    <w:p>
+      <w:pPr>
+        <w:rPr>
+          <w:rFonts w:ascii="Times New Roman" w:hAnsi="Times New Roman" w:cs="Times New Roman"/>
+          <w:i/>
+          <w:color w:val="2E74B5" w:themeColor="accent1" w:themeShade="BF"/>
+        </w:rPr>
+      </w:pPr>
+      <w:r>
+        <w:rPr>
+          <w:rFonts w:ascii="Times New Roman" w:hAnsi="Times New Roman" w:cs="Times New Roman"/>
+          <w:i/>
+          <w:noProof/>
+          <w:color w:val="2E74B5" w:themeColor="accent1" w:themeShade="BF"/>
+        </w:rPr>
+        <w:lastRenderedPageBreak/>
+        <w:drawing>
+          <wp:inline distT="0" distB="0" distL="0" distR="0" wp14:anchorId="41609B5B" wp14:editId="74B06C80">
+            <wp:extent cx="9144000" cy="5143500"/>
+            <wp:effectExtent l="0" t="0" r="0" b="0"/>
+            <wp:docPr id="8" name="Picture 8"/>
+            <wp:cNvGraphicFramePr>
+              <a:graphicFrameLocks xmlns:a="http://schemas.openxmlformats.org/drawingml/2006/main" noChangeAspect="1"/>
+            </wp:cNvGraphicFramePr>
+            <a:graphic xmlns:a="http://schemas.openxmlformats.org/drawingml/2006/main">
+              <a:graphicData uri="http://schemas.openxmlformats.org/drawingml/2006/picture">
+                <pic:pic xmlns:pic="http://schemas.openxmlformats.org/drawingml/2006/picture">
+                  <pic:nvPicPr>
+                    <pic:cNvPr id="0" name="Picture 4"/>
+                    <pic:cNvPicPr>
+                      <a:picLocks noChangeAspect="1" noChangeArrowheads="1"/>
+                    </pic:cNvPicPr>
+                  </pic:nvPicPr>
+                  <pic:blipFill>
+                    <a:blip r:embed="rId17">
+                      <a:extLst>
+                        <a:ext uri="{28A0092B-C50C-407E-A947-70E740481C1C}">
+                          <a14:useLocalDpi xmlns:a14="http://schemas.microsoft.com/office/drawing/2010/main" val="0"/>
+                        </a:ext>
+                      </a:extLst>
+                    </a:blip>
+                    <a:srcRect/>
+                    <a:stretch>
+                      <a:fillRect/>
+                    </a:stretch>
+                  </pic:blipFill>
+                  <pic:spPr bwMode="auto">
+                    <a:xfrm>
+                      <a:off x="0" y="0"/>
+                      <a:ext cx="9144000" cy="5143500"/>
+                    </a:xfrm>
+                    <a:prstGeom prst="rect">
+                      <a:avLst/>
+                    </a:prstGeom>
+                    <a:noFill/>
+                    <a:ln>
+                      <a:noFill/>
+                    </a:ln>
+                  </pic:spPr>
+                </pic:pic>
+              </a:graphicData>
+            </a:graphic>
+          </wp:inline>
+        </w:drawing>
+      </w:r>
+      <w:r>
+        <w:rPr>
+          <w:rFonts w:ascii="Times New Roman" w:hAnsi="Times New Roman" w:cs="Times New Roman"/>
+          <w:i/>
+          <w:noProof/>
+          <w:color w:val="2E74B5" w:themeColor="accent1" w:themeShade="BF"/>
+        </w:rPr>
+        <w:lastRenderedPageBreak/>
+        <w:drawing>
+          <wp:inline distT="0" distB="0" distL="0" distR="0" wp14:anchorId="70F8E1C5" wp14:editId="09D84BE5">
+            <wp:extent cx="9144000" cy="5143500"/>
+            <wp:effectExtent l="0" t="0" r="0" b="0"/>
+            <wp:docPr id="13" name="Picture 13"/>
+            <wp:cNvGraphicFramePr>
+              <a:graphicFrameLocks xmlns:a="http://schemas.openxmlformats.org/drawingml/2006/main" noChangeAspect="1"/>
+            </wp:cNvGraphicFramePr>
+            <a:graphic xmlns:a="http://schemas.openxmlformats.org/drawingml/2006/main">
+              <a:graphicData uri="http://schemas.openxmlformats.org/drawingml/2006/picture">
+                <pic:pic xmlns:pic="http://schemas.openxmlformats.org/drawingml/2006/picture">
+                  <pic:nvPicPr>
+                    <pic:cNvPr id="0" name="Picture 9"/>
+                    <pic:cNvPicPr>
+                      <a:picLocks noChangeAspect="1" noChangeArrowheads="1"/>
+                    </pic:cNvPicPr>
+                  </pic:nvPicPr>
+                  <pic:blipFill>
+                    <a:blip r:embed="rId18">
+                      <a:extLst>
+                        <a:ext uri="{28A0092B-C50C-407E-A947-70E740481C1C}">
+                          <a14:useLocalDpi xmlns:a14="http://schemas.microsoft.com/office/drawing/2010/main" val="0"/>
+                        </a:ext>
+                      </a:extLst>
+                    </a:blip>
+                    <a:srcRect/>
+                    <a:stretch>
+                      <a:fillRect/>
+                    </a:stretch>
+                  </pic:blipFill>
+                  <pic:spPr bwMode="auto">
+                    <a:xfrm>
+                      <a:off x="0" y="0"/>
+                      <a:ext cx="9144000" cy="5143500"/>
+                    </a:xfrm>
+                    <a:prstGeom prst="rect">
+                      <a:avLst/>
+                    </a:prstGeom>
+                    <a:noFill/>
+                    <a:ln>
+                      <a:noFill/>
+                    </a:ln>
+                  </pic:spPr>
+                </pic:pic>
+              </a:graphicData>
+            </a:graphic>
+          </wp:inline>
+        </w:drawing>
+      </w:r>
+    </w:p>
+    <w:p>
+      <w:pPr>
+        <w:rPr>
+          <w:rFonts w:ascii="Times New Roman" w:hAnsi="Times New Roman" w:cs="Times New Roman"/>
+          <w:i/>
+          <w:color w:val="2E74B5" w:themeColor="accent1" w:themeShade="BF"/>
+        </w:rPr>
+      </w:pPr>
+    </w:p>
+    <w:p>
+      <w:pPr>
+        <w:rPr>
+          <w:rFonts w:ascii="Times New Roman" w:hAnsi="Times New Roman" w:cs="Times New Roman"/>
+          <w:i/>
+          <w:color w:val="2E74B5" w:themeColor="accent1" w:themeShade="BF"/>
+        </w:rPr>
+      </w:pPr>
+    </w:p>
+    <w:p>
+      <w:pPr>
+        <w:rPr>
+          <w:rFonts w:ascii="Times New Roman" w:hAnsi="Times New Roman" w:cs="Times New Roman"/>
+          <w:i/>
+          <w:color w:val="2E74B5" w:themeColor="accent1" w:themeShade="BF"/>
+        </w:rPr>
+      </w:pPr>
+    </w:p>
+    <w:p>
+      <w:pPr>
+        <w:rPr>
+          <w:rFonts w:ascii="Times New Roman" w:hAnsi="Times New Roman" w:cs="Times New Roman"/>
+          <w:i/>
+          <w:color w:val="2E74B5" w:themeColor="accent1" w:themeShade="BF"/>
+        </w:rPr>
+      </w:pPr>
+    </w:p>
+    <w:p>
+      <w:pPr>
+        <w:rPr>
+          <w:rFonts w:ascii="Times New Roman" w:hAnsi="Times New Roman" w:cs="Times New Roman"/>
+          <w:i/>
+          <w:color w:val="2E74B5" w:themeColor="accent1" w:themeShade="BF"/>
+        </w:rPr>
+      </w:pPr>
+    </w:p>
+    <w:p>
+      <w:pPr>
+        <w:rPr>
+          <w:rFonts w:ascii="Times New Roman" w:hAnsi="Times New Roman" w:cs="Times New Roman"/>
+          <w:i/>
+          <w:color w:val="2E74B5" w:themeColor="accent1" w:themeShade="BF"/>
+        </w:rPr>
+      </w:pPr>
+    </w:p>
+    <w:p>
+      <w:pPr>
+        <w:rPr>
+          <w:rFonts w:ascii="Times New Roman" w:hAnsi="Times New Roman" w:cs="Times New Roman"/>
+          <w:i/>
+          <w:color w:val="2E74B5" w:themeColor="accent1" w:themeShade="BF"/>
+        </w:rPr>
+      </w:pPr>
+    </w:p>
+    <w:p>
+      <w:pPr>
+        <w:rPr>
+          <w:rFonts w:ascii="Times New Roman" w:hAnsi="Times New Roman" w:cs="Times New Roman"/>
+          <w:i/>
+          <w:color w:val="2E74B5" w:themeColor="accent1" w:themeShade="BF"/>
+        </w:rPr>
+      </w:pPr>
+    </w:p>
+    <w:p>
+      <w:pPr>
+        <w:rPr>
+          <w:rFonts w:ascii="Times New Roman" w:hAnsi="Times New Roman" w:cs="Times New Roman"/>
+          <w:i/>
+          <w:noProof/>
+          <w:color w:val="2E74B5" w:themeColor="accent1" w:themeShade="BF"/>
+        </w:rPr>
+      </w:pPr>
+    </w:p>
+    <w:p>
+      <w:pPr>
+        <w:rPr>
+          <w:rFonts w:ascii="Times New Roman" w:hAnsi="Times New Roman" w:cs="Times New Roman"/>
+          <w:i/>
+          <w:noProof/>
+          <w:color w:val="2E74B5" w:themeColor="accent1" w:themeShade="BF"/>
+        </w:rPr>
+      </w:pPr>
+    </w:p>
+    <w:p>
+      <w:pPr>
+        <w:rPr>
+          <w:rFonts w:ascii="Times New Roman" w:hAnsi="Times New Roman" w:cs="Times New Roman"/>
+          <w:i/>
+          <w:color w:val="2E74B5" w:themeColor="accent1" w:themeShade="BF"/>
+        </w:rPr>
+      </w:pPr>
+      <w:r>
+        <w:rPr>
+          <w:rFonts w:ascii="Times New Roman" w:hAnsi="Times New Roman" w:cs="Times New Roman"/>
+          <w:i/>
+          <w:noProof/>
+          <w:color w:val="2E74B5" w:themeColor="accent1" w:themeShade="BF"/>
+        </w:rPr>
+        <w:drawing>
+          <wp:inline distT="0" distB="0" distL="0" distR="0" wp14:anchorId="79803AA8" wp14:editId="22447E41">
+            <wp:extent cx="9144000" cy="5143500"/>
+            <wp:effectExtent l="0" t="0" r="0" b="0"/>
+            <wp:docPr id="9" name="Picture 9"/>
+            <wp:cNvGraphicFramePr>
+              <a:graphicFrameLocks xmlns:a="http://schemas.openxmlformats.org/drawingml/2006/main" noChangeAspect="1"/>
+            </wp:cNvGraphicFramePr>
+            <a:graphic xmlns:a="http://schemas.openxmlformats.org/drawingml/2006/main">
+              <a:graphicData uri="http://schemas.openxmlformats.org/drawingml/2006/picture">
+                <pic:pic xmlns:pic="http://schemas.openxmlformats.org/drawingml/2006/picture">
+                  <pic:nvPicPr>
+                    <pic:cNvPr id="0" name="Picture 5"/>
+                    <pic:cNvPicPr>
+                      <a:picLocks noChangeAspect="1" noChangeArrowheads="1"/>
+                    </pic:cNvPicPr>
+                  </pic:nvPicPr>
+                  <pic:blipFill>
+                    <a:blip r:embed="rId19">
+                      <a:extLst>
+                        <a:ext uri="{28A0092B-C50C-407E-A947-70E740481C1C}">
+                          <a14:useLocalDpi xmlns:a14="http://schemas.microsoft.com/office/drawing/2010/main" val="0"/>
+                        </a:ext>
+                      </a:extLst>
+                    </a:blip>
+                    <a:srcRect/>
+                    <a:stretch>
+                      <a:fillRect/>
+                    </a:stretch>
+                  </pic:blipFill>
+                  <pic:spPr bwMode="auto">
+                    <a:xfrm>
+                      <a:off x="0" y="0"/>
+                      <a:ext cx="9144000" cy="5143500"/>
+                    </a:xfrm>
+                    <a:prstGeom prst="rect">
+                      <a:avLst/>
+                    </a:prstGeom>
+                    <a:noFill/>
+                    <a:ln>
+                      <a:noFill/>
+                    </a:ln>
+                  </pic:spPr>
+                </pic:pic>
+              </a:graphicData>
+            </a:graphic>
+          </wp:inline>
+        </w:drawing>
+      </w:r>
+    </w:p>
+    <w:p>
+      <w:pPr>
+        <w:rPr>
+          <w:rFonts w:ascii="Times New Roman" w:hAnsi="Times New Roman" w:cs="Times New Roman"/>
+          <w:i/>
+          <w:color w:val="2E74B5" w:themeColor="accent1" w:themeShade="BF"/>
+        </w:rPr>
+      </w:pPr>
+    </w:p>
+    <w:p>
+      <w:pPr>
+        <w:rPr>
+          <w:rFonts w:ascii="Times New Roman" w:hAnsi="Times New Roman" w:cs="Times New Roman"/>
+          <w:i/>
+          <w:color w:val="2E74B5" w:themeColor="accent1" w:themeShade="BF"/>
+        </w:rPr>
+      </w:pPr>
+    </w:p>
+    <w:p>
+      <w:pPr>
+        <w:rPr>
+          <w:rFonts w:ascii="Times New Roman" w:hAnsi="Times New Roman" w:cs="Times New Roman"/>
+          <w:i/>
+          <w:color w:val="2E74B5" w:themeColor="accent1" w:themeShade="BF"/>
+        </w:rPr>
+      </w:pPr>
+      <w:r>
+        <w:rPr>
+          <w:rFonts w:ascii="Times New Roman" w:hAnsi="Times New Roman" w:cs="Times New Roman"/>
+          <w:i/>
+          <w:noProof/>
+          <w:color w:val="2E74B5" w:themeColor="accent1" w:themeShade="BF"/>
+        </w:rPr>
+        <w:drawing>
+          <wp:inline distT="0" distB="0" distL="0" distR="0" wp14:anchorId="684BE2E9" wp14:editId="66C64230">
+            <wp:extent cx="9144000" cy="5143500"/>
+            <wp:effectExtent l="0" t="0" r="0" b="0"/>
+            <wp:docPr id="10" name="Picture 10"/>
+            <wp:cNvGraphicFramePr>
+              <a:graphicFrameLocks xmlns:a="http://schemas.openxmlformats.org/drawingml/2006/main" noChangeAspect="1"/>
+            </wp:cNvGraphicFramePr>
+            <a:graphic xmlns:a="http://schemas.openxmlformats.org/drawingml/2006/main">
+              <a:graphicData uri="http://schemas.openxmlformats.org/drawingml/2006/picture">
+                <pic:pic xmlns:pic="http://schemas.openxmlformats.org/drawingml/2006/picture">
+                  <pic:nvPicPr>
+                    <pic:cNvPr id="0" name="Picture 6"/>
+                    <pic:cNvPicPr>
+                      <a:picLocks noChangeAspect="1" noChangeArrowheads="1"/>
+                    </pic:cNvPicPr>
+                  </pic:nvPicPr>
+                  <pic:blipFill>
+                    <a:blip r:embed="rId20">
+                      <a:extLst>
+                        <a:ext uri="{28A0092B-C50C-407E-A947-70E740481C1C}">
+                          <a14:useLocalDpi xmlns:a14="http://schemas.microsoft.com/office/drawing/2010/main" val="0"/>
+                        </a:ext>
+                      </a:extLst>
+                    </a:blip>
+                    <a:srcRect/>
+                    <a:stretch>
+                      <a:fillRect/>
+                    </a:stretch>
+                  </pic:blipFill>
+                  <pic:spPr bwMode="auto">
+                    <a:xfrm>
+                      <a:off x="0" y="0"/>
+                      <a:ext cx="9144000" cy="5143500"/>
+                    </a:xfrm>
+                    <a:prstGeom prst="rect">
+                      <a:avLst/>
+                    </a:prstGeom>
+                    <a:noFill/>
+                    <a:ln>
+                      <a:noFill/>
+                    </a:ln>
+                  </pic:spPr>
+                </pic:pic>
+              </a:graphicData>
+            </a:graphic>
+          </wp:inline>
+        </w:drawing>
+      </w:r>
+    </w:p>
+    <w:p>
+      <w:pPr>
+        <w:rPr>
+          <w:rFonts w:ascii="Times New Roman" w:hAnsi="Times New Roman" w:cs="Times New Roman"/>
+          <w:i/>
+          <w:color w:val="2E74B5" w:themeColor="accent1" w:themeShade="BF"/>
+        </w:rPr>
+      </w:pPr>
+      <w:r>
+        <w:rPr>
+          <w:rFonts w:ascii="Times New Roman" w:hAnsi="Times New Roman" w:cs="Times New Roman"/>
+          <w:i/>
+          <w:noProof/>
+          <w:color w:val="2E74B5" w:themeColor="accent1" w:themeShade="BF"/>
+        </w:rPr>
+        <w:lastRenderedPageBreak/>
+        <w:drawing>
+          <wp:inline distT="0" distB="0" distL="0" distR="0" wp14:anchorId="2A3C4C85" wp14:editId="5F4D398F">
+            <wp:extent cx="9144000" cy="5143500"/>
+            <wp:effectExtent l="0" t="0" r="0" b="0"/>
+            <wp:docPr id="11" name="Picture 11"/>
+            <wp:cNvGraphicFramePr>
+              <a:graphicFrameLocks xmlns:a="http://schemas.openxmlformats.org/drawingml/2006/main" noChangeAspect="1"/>
+            </wp:cNvGraphicFramePr>
+            <a:graphic xmlns:a="http://schemas.openxmlformats.org/drawingml/2006/main">
+              <a:graphicData uri="http://schemas.openxmlformats.org/drawingml/2006/picture">
+                <pic:pic xmlns:pic="http://schemas.openxmlformats.org/drawingml/2006/picture">
+                  <pic:nvPicPr>
+                    <pic:cNvPr id="0" name="Picture 7"/>
+                    <pic:cNvPicPr>
+                      <a:picLocks noChangeAspect="1" noChangeArrowheads="1"/>
+                    </pic:cNvPicPr>
+                  </pic:nvPicPr>
+                  <pic:blipFill>
+                    <a:blip r:embed="rId21">
+                      <a:extLst>
+                        <a:ext uri="{28A0092B-C50C-407E-A947-70E740481C1C}">
+                          <a14:useLocalDpi xmlns:a14="http://schemas.microsoft.com/office/drawing/2010/main" val="0"/>
+                        </a:ext>
+                      </a:extLst>
+                    </a:blip>
+                    <a:srcRect/>
+                    <a:stretch>
+                      <a:fillRect/>
+                    </a:stretch>
+                  </pic:blipFill>
+                  <pic:spPr bwMode="auto">
+                    <a:xfrm>
+                      <a:off x="0" y="0"/>
+                      <a:ext cx="9144000" cy="5143500"/>
+                    </a:xfrm>
+                    <a:prstGeom prst="rect">
+                      <a:avLst/>
+                    </a:prstGeom>
+                    <a:noFill/>
+                    <a:ln>
+                      <a:noFill/>
+                    </a:ln>
+                  </pic:spPr>
+                </pic:pic>
+              </a:graphicData>
+            </a:graphic>
+          </wp:inline>
+        </w:drawing>
+      </w:r>
+    </w:p>
     <w:sectPr>
-      <w:headerReference w:type="default" r:id="rId14"/>
-      <w:footerReference w:type="default" r:id="rId15"/>
+      <w:headerReference w:type="default" r:id="rId22"/>
+      <w:footerReference w:type="default" r:id="rId23"/>
       <w:pgSz w:w="15840" w:h="12240" w:orient="landscape"/>
       <w:pgMar w:top="720" w:right="720" w:bottom="720" w:left="720" w:header="720" w:footer="720" w:gutter="0"/>
       <w:cols w:space="720"/>
@@ -3953,8 +4728,11 @@
     <w:lsdException w:name="Table 3D effects 3" w:semiHidden="1" w:unhideWhenUsed="1"/>
     <w:lsdException w:name="Table Contemporary" w:semiHidden="1" w:unhideWhenUsed="1"/>
     <w:lsdException w:name="Table Elegant" w:semiHidden="1" w:unhideWhenUsed="1"/>
+    <w:lsdException w:name="Table Professional" w:semiHidden="1" w:unhideWhenUsed="1"/>
     <w:lsdException w:name="Table Subtle 1" w:semiHidden="1" w:unhideWhenUsed="1"/>
     <w:lsdException w:name="Table Subtle 2" w:semiHidden="1" w:unhideWhenUsed="1"/>
+    <w:lsdException w:name="Table Web 1" w:semiHidden="1" w:unhideWhenUsed="1"/>
+    <w:lsdException w:name="Table Web 2" w:semiHidden="1" w:unhideWhenUsed="1"/>
     <w:lsdException w:name="Table Web 3" w:semiHidden="1" w:unhideWhenUsed="1"/>
     <w:lsdException w:name="Balloon Text" w:semiHidden="1" w:unhideWhenUsed="1"/>
     <w:lsdException w:name="Table Grid" w:uiPriority="39"/>
@@ -4596,21 +5374,12 @@
 </file>
 
 <file path=customXml/item1.xml><?xml version="1.0" encoding="utf-8"?>
-<?mso-contentType ?>
-<FormTemplates xmlns="http://schemas.microsoft.com/sharepoint/v3/contenttype/forms">
-  <Display>DocumentLibraryForm</Display>
-  <Edit>DocumentLibraryForm</Edit>
-  <New>DocumentLibraryForm</New>
-</FormTemplates>
-</file>
-
-<file path=customXml/item2.xml><?xml version="1.0" encoding="utf-8"?>
 <p:properties xmlns:p="http://schemas.microsoft.com/office/2006/metadata/properties" xmlns:xsi="http://www.w3.org/2001/XMLSchema-instance" xmlns:pc="http://schemas.microsoft.com/office/infopath/2007/PartnerControls">
   <documentManagement/>
 </p:properties>
 </file>
 
-<file path=customXml/item3.xml><?xml version="1.0" encoding="utf-8"?>
+<file path=customXml/item2.xml><?xml version="1.0" encoding="utf-8"?>
 <ct:contentTypeSchema xmlns:ct="http://schemas.microsoft.com/office/2006/metadata/contentType" xmlns:ma="http://schemas.microsoft.com/office/2006/metadata/properties/metaAttributes" ct:_="" ma:_="" ma:contentTypeName="Document" ma:contentTypeID="0x010100DB6CE9D237969E4F8CE543AB31CFAD39" ma:contentTypeVersion="0" ma:contentTypeDescription="Create a new document." ma:contentTypeScope="" ma:versionID="d82c419ca756c59ffca0fe2acb396fa1">
   <xsd:schema xmlns:xsd="http://www.w3.org/2001/XMLSchema" xmlns:xs="http://www.w3.org/2001/XMLSchema" xmlns:p="http://schemas.microsoft.com/office/2006/metadata/properties" targetNamespace="http://schemas.microsoft.com/office/2006/metadata/properties" ma:root="true" ma:fieldsID="1b05d82d297216baf5b26c55225140df">
     <xsd:element name="properties">
@@ -4724,15 +5493,16 @@
 </ct:contentTypeSchema>
 </file>
 
-<file path=customXml/itemProps1.xml><?xml version="1.0" encoding="utf-8"?>
-<ds:datastoreItem xmlns:ds="http://schemas.openxmlformats.org/officeDocument/2006/customXml" ds:itemID="{3B3C015A-D409-4EEE-A74C-5BA71FA18F0C}">
-  <ds:schemaRefs>
-    <ds:schemaRef ds:uri="http://schemas.microsoft.com/sharepoint/v3/contenttype/forms"/>
-  </ds:schemaRefs>
-</ds:datastoreItem>
+<file path=customXml/item3.xml><?xml version="1.0" encoding="utf-8"?>
+<?mso-contentType ?>
+<FormTemplates xmlns="http://schemas.microsoft.com/sharepoint/v3/contenttype/forms">
+  <Display>DocumentLibraryForm</Display>
+  <Edit>DocumentLibraryForm</Edit>
+  <New>DocumentLibraryForm</New>
+</FormTemplates>
 </file>
 
-<file path=customXml/itemProps2.xml><?xml version="1.0" encoding="utf-8"?>
+<file path=customXml/itemProps1.xml><?xml version="1.0" encoding="utf-8"?>
 <ds:datastoreItem xmlns:ds="http://schemas.openxmlformats.org/officeDocument/2006/customXml" ds:itemID="{09D7AB0E-681E-4EBC-852D-38443B9D8AFC}">
   <ds:schemaRefs>
     <ds:schemaRef ds:uri="http://schemas.microsoft.com/office/2006/metadata/properties"/>
@@ -4741,7 +5511,7 @@
 </ds:datastoreItem>
 </file>
 
-<file path=customXml/itemProps3.xml><?xml version="1.0" encoding="utf-8"?>
+<file path=customXml/itemProps2.xml><?xml version="1.0" encoding="utf-8"?>
 <ds:datastoreItem xmlns:ds="http://schemas.openxmlformats.org/officeDocument/2006/customXml" ds:itemID="{79E6AB4A-2559-4C0E-BE9C-8B09B89A7CE3}">
   <ds:schemaRefs>
     <ds:schemaRef ds:uri="http://schemas.microsoft.com/office/2006/metadata/contentType"/>
@@ -4755,4 +5525,12 @@
     <ds:schemaRef ds:uri="http://schemas.microsoft.com/office/infopath/2007/PartnerControls"/>
   </ds:schemaRefs>
 </ds:datastoreItem>
+</file>
+
+<file path=customXml/itemProps3.xml><?xml version="1.0" encoding="utf-8"?>
+<ds:datastoreItem xmlns:ds="http://schemas.openxmlformats.org/officeDocument/2006/customXml" ds:itemID="{3B3C015A-D409-4EEE-A74C-5BA71FA18F0C}">
+  <ds:schemaRefs>
+    <ds:schemaRef ds:uri="http://schemas.microsoft.com/sharepoint/v3/contenttype/forms"/>
+  </ds:schemaRefs>
+</ds:datastoreItem>
 </file>
</xml_diff>